<commit_message>
added quotes to the articles
</commit_message>
<xml_diff>
--- a/set-04/Bauman.docx
+++ b/set-04/Bauman.docx
@@ -10,6 +10,28 @@
           <w:sz w:val="24"/>
           <w:sz-cs w:val="24"/>
         </w:rPr>
+        <w:t xml:space="preserve">"In liquid modernity, the individual must act, plan actions and calculate the likely gains and losses of acting." — Zygmunt Bauman</w:t>
+      </w:r>
+    </w:p>
+    <w:p>
+      <w:pPr/>
+      <w:r>
+        <w:rPr>
+          <w:rFonts w:ascii="Helvetica Light" w:hAnsi="Helvetica Light" w:cs="Helvetica Light"/>
+          <w:sz w:val="24"/>
+          <w:sz-cs w:val="24"/>
+        </w:rPr>
+        <w:t xml:space="preserve"/>
+      </w:r>
+    </w:p>
+    <w:p>
+      <w:pPr/>
+      <w:r>
+        <w:rPr>
+          <w:rFonts w:ascii="Helvetica Light" w:hAnsi="Helvetica Light" w:cs="Helvetica Light"/>
+          <w:sz w:val="24"/>
+          <w:sz-cs w:val="24"/>
+        </w:rPr>
         <w:t xml:space="preserve">Zygmunt Bauman’s Favorite Crypto Funds</w:t>
       </w:r>
     </w:p>
@@ -712,6 +734,39 @@
           <w:sz-cs w:val="24"/>
         </w:rPr>
         <w:t xml:space="preserve">Disclaimer: This is a theoretical thought experiment, not investment advice. Moolah Capital provides practical crypto investment solutions. Consult our professional funds for actionable investment strategies.</w:t>
+      </w:r>
+    </w:p>
+    <w:p>
+      <w:pPr/>
+      <w:r>
+        <w:rPr>
+          <w:rFonts w:ascii="Helvetica Light" w:hAnsi="Helvetica Light" w:cs="Helvetica Light"/>
+          <w:sz w:val="24"/>
+          <w:sz-cs w:val="24"/>
+        </w:rPr>
+        <w:t xml:space="preserve"/>
+      </w:r>
+    </w:p>
+    <w:p>
+      <w:pPr/>
+      <w:r>
+        <w:rPr>
+          <w:rFonts w:ascii="Helvetica Light" w:hAnsi="Helvetica Light" w:cs="Helvetica Light"/>
+          <w:sz w:val="24"/>
+          <w:sz-cs w:val="24"/>
+        </w:rPr>
+        <w:t xml:space="preserve"/>
+      </w:r>
+    </w:p>
+    <w:p>
+      <w:pPr/>
+      <w:r>
+        <w:rPr>
+          <w:rFonts w:ascii="Helvetica Light" w:hAnsi="Helvetica Light" w:cs="Helvetica Light"/>
+          <w:sz w:val="24"/>
+          <w:sz-cs w:val="24"/>
+        </w:rPr>
+        <w:t xml:space="preserve">"Freedom without the capacity to realize it is empty." — Zygmunt Bauman</w:t>
       </w:r>
     </w:p>
     <w:sectPr/>

</xml_diff>